<commit_message>
learning journal master and assignment 6
</commit_message>
<xml_diff>
--- a/Comp47480_Assignment6/14708689_Assignment6 _LJ.docx
+++ b/Comp47480_Assignment6/14708689_Assignment6 _LJ.docx
@@ -31,7 +31,12 @@
       </w:pPr>
       <w:bookmarkStart w:id="5" w:name="_Toc512440910"/>
       <w:r>
-        <w:t xml:space="preserve">Reflection on </w:t>
+        <w:t>R</w:t>
+      </w:r>
+      <w:bookmarkStart w:id="6" w:name="_GoBack"/>
+      <w:bookmarkEnd w:id="6"/>
+      <w:r>
+        <w:t xml:space="preserve">eflection on </w:t>
       </w:r>
       <w:r>
         <w:t>my Learning on</w:t>
@@ -41,50 +46,658 @@
       </w:r>
       <w:bookmarkEnd w:id="5"/>
     </w:p>
-    <w:bookmarkEnd w:id="4"/>
     <w:p>
       <w:pPr>
-        <w:autoSpaceDE w:val="0"/>
-        <w:autoSpaceDN w:val="0"/>
-        <w:adjustRightInd w:val="0"/>
-        <w:spacing w:after="0" w:line="240" w:lineRule="auto"/>
-        <w:rPr>
-          <w:sz w:val="24"/>
-          <w:szCs w:val="24"/>
-        </w:rPr>
-      </w:pPr>
-      <w:r>
-        <w:rPr>
-          <w:b/>
-          <w:i/>
-          <w:sz w:val="28"/>
-          <w:szCs w:val="28"/>
-        </w:rPr>
+        <w:ind w:firstLine="576"/>
+      </w:pPr>
+      <w:bookmarkStart w:id="7" w:name="_Hlk512541253"/>
+      <w:bookmarkEnd w:id="4"/>
+      <w:r>
+        <w:t>This practical</w:t>
+      </w:r>
+      <w:r>
+        <w:t xml:space="preserve"> was on design patterns</w:t>
+      </w:r>
+      <w:r>
+        <w:t xml:space="preserve"> with respect to the observer</w:t>
+      </w:r>
+      <w:r>
+        <w:t xml:space="preserve"> pattern. </w:t>
+      </w:r>
+      <w:r>
+        <w:t>This observer</w:t>
+      </w:r>
+      <w:r>
+        <w:t xml:space="preserve"> pattern tries to address </w:t>
+      </w:r>
+      <w:r>
+        <w:t>the issue</w:t>
+      </w:r>
+      <w:r>
         <w:t xml:space="preserve"> </w:t>
       </w:r>
-      <w:bookmarkStart w:id="6" w:name="_Hlk512099991"/>
-      <w:r>
-        <w:rPr>
-          <w:b/>
-          <w:i/>
-          <w:sz w:val="28"/>
-          <w:szCs w:val="28"/>
-        </w:rPr>
+      <w:r>
+        <w:t>where classes can be too</w:t>
+      </w:r>
+      <w:r>
         <w:t xml:space="preserve"> </w:t>
+      </w:r>
+      <w:r>
+        <w:t>dependent</w:t>
+      </w:r>
+      <w:r>
+        <w:t xml:space="preserve"> on </w:t>
+      </w:r>
+      <w:r>
+        <w:t>each other.</w:t>
+      </w:r>
+      <w:r>
+        <w:t xml:space="preserve"> These </w:t>
+      </w:r>
+      <w:r>
+        <w:t>systems</w:t>
+      </w:r>
+      <w:r>
+        <w:t xml:space="preserve"> are </w:t>
+      </w:r>
+      <w:r>
+        <w:t>what are</w:t>
+      </w:r>
+      <w:r>
+        <w:t xml:space="preserve"> known as </w:t>
+      </w:r>
+      <w:r>
+        <w:t>tightly</w:t>
+      </w:r>
+      <w:r>
+        <w:t xml:space="preserve"> coupled </w:t>
+      </w:r>
+      <w:r>
+        <w:t>systems.</w:t>
+      </w:r>
+      <w:r>
+        <w:t xml:space="preserve"> </w:t>
+      </w:r>
+      <w:r>
+        <w:t>Consequently,</w:t>
+      </w:r>
+      <w:r>
+        <w:t xml:space="preserve"> by implementing the observer pattern it allows us to have   a one to many </w:t>
+      </w:r>
+      <w:r>
+        <w:t>relationships</w:t>
+      </w:r>
+      <w:r>
+        <w:t xml:space="preserve"> between </w:t>
+      </w:r>
+      <w:r>
+        <w:t>classes by keeping</w:t>
+      </w:r>
+      <w:r>
+        <w:t xml:space="preserve"> a track of </w:t>
+      </w:r>
+      <w:r>
+        <w:t>an</w:t>
+      </w:r>
+      <w:r>
+        <w:t xml:space="preserve"> observers </w:t>
+      </w:r>
+      <w:r>
+        <w:t>list where the</w:t>
+      </w:r>
+      <w:r>
+        <w:t xml:space="preserve"> observers are notified   if the </w:t>
+      </w:r>
+      <w:r>
+        <w:t>state</w:t>
+      </w:r>
+      <w:r>
+        <w:t xml:space="preserve"> changes. </w:t>
+      </w:r>
+      <w:r>
+        <w:t xml:space="preserve"> In a nutshell  </w:t>
+      </w:r>
+      <w:r>
+        <w:t xml:space="preserve"> design </w:t>
+      </w:r>
+      <w:r>
+        <w:t>patterns</w:t>
+      </w:r>
+      <w:r>
+        <w:t xml:space="preserve">   just </w:t>
+      </w:r>
+      <w:r>
+        <w:t>provide a</w:t>
+      </w:r>
+      <w:r>
+        <w:t xml:space="preserve"> way to </w:t>
+      </w:r>
+      <w:r>
+        <w:t>solve a</w:t>
+      </w:r>
+      <w:r>
+        <w:t xml:space="preserve"> </w:t>
+      </w:r>
+      <w:r>
+        <w:t>software design</w:t>
+      </w:r>
+      <w:r>
+        <w:t xml:space="preserve"> </w:t>
+      </w:r>
+      <w:r>
+        <w:t>issue that occurs</w:t>
+      </w:r>
+      <w:r>
+        <w:t xml:space="preserve">  </w:t>
+      </w:r>
+      <w:r>
+        <w:t xml:space="preserve"> regularly.  These patterns have been </w:t>
+      </w:r>
+      <w:r>
+        <w:t>established time</w:t>
+      </w:r>
+      <w:r>
+        <w:t xml:space="preserve"> and </w:t>
+      </w:r>
+      <w:r>
+        <w:t>again,</w:t>
+      </w:r>
+      <w:r>
+        <w:t xml:space="preserve"> </w:t>
+      </w:r>
+      <w:r>
+        <w:t>so we know</w:t>
+      </w:r>
+      <w:r>
+        <w:t xml:space="preserve"> that they will </w:t>
+      </w:r>
+      <w:r>
+        <w:t>work when</w:t>
+      </w:r>
+      <w:r>
+        <w:t xml:space="preserve"> we implement </w:t>
+      </w:r>
+      <w:r>
+        <w:t>them and</w:t>
+      </w:r>
+      <w:r>
+        <w:t xml:space="preserve"> don’t have to waste time trying </w:t>
+      </w:r>
+      <w:r>
+        <w:t>to discover our</w:t>
+      </w:r>
+      <w:r>
+        <w:t xml:space="preserve"> own.</w:t>
+      </w:r>
+      <w:r>
+        <w:t xml:space="preserve"> </w:t>
+      </w:r>
+      <w:r>
+        <w:t xml:space="preserve"> The </w:t>
+      </w:r>
+      <w:r>
+        <w:t>observer pattern when the</w:t>
+      </w:r>
+      <w:r>
+        <w:t xml:space="preserve"> Person is notified there </w:t>
+      </w:r>
+      <w:r>
+        <w:t>is a</w:t>
+      </w:r>
+      <w:r>
+        <w:t xml:space="preserve"> change   of </w:t>
+      </w:r>
+      <w:r>
+        <w:t>state it broadcasts</w:t>
+      </w:r>
+      <w:r>
+        <w:t xml:space="preserve"> that   change </w:t>
+      </w:r>
+      <w:r>
+        <w:t>to all</w:t>
+      </w:r>
+      <w:r>
+        <w:t xml:space="preserve"> </w:t>
+      </w:r>
+      <w:r>
+        <w:t>the observers</w:t>
+      </w:r>
+      <w:r>
+        <w:t xml:space="preserve"> in the list.   It can be known as </w:t>
+      </w:r>
+      <w:r>
+        <w:t>multicasting once the</w:t>
+      </w:r>
+      <w:r>
+        <w:t xml:space="preserve"> </w:t>
+      </w:r>
+      <w:r>
+        <w:t>observers have received the</w:t>
+      </w:r>
+      <w:r>
+        <w:t xml:space="preserve"> state </w:t>
+      </w:r>
+      <w:r>
+        <w:t>change they know</w:t>
+      </w:r>
+      <w:r>
+        <w:t xml:space="preserve"> about </w:t>
+      </w:r>
+      <w:r>
+        <w:t>the updated</w:t>
+      </w:r>
+      <w:r>
+        <w:t xml:space="preserve"> state. This can be difficult to handle in   large </w:t>
+      </w:r>
+      <w:r>
+        <w:t>systems as</w:t>
+      </w:r>
+      <w:r>
+        <w:t xml:space="preserve"> </w:t>
+      </w:r>
+      <w:r>
+        <w:t>the change</w:t>
+      </w:r>
+      <w:r>
+        <w:t xml:space="preserve"> cascades    though the observers list and their </w:t>
+      </w:r>
+      <w:r>
+        <w:t>dependant’s</w:t>
+      </w:r>
+      <w:r>
+        <w:t xml:space="preserve">   bugs are easy to </w:t>
+      </w:r>
+      <w:r>
+        <w:t>introduce so care</w:t>
+      </w:r>
+      <w:r>
+        <w:t xml:space="preserve"> must be taken.</w:t>
+      </w:r>
+      <w:r>
+        <w:t xml:space="preserve"> </w:t>
+      </w:r>
+      <w:r>
+        <w:t>This is driven</w:t>
+      </w:r>
+      <w:r>
+        <w:t xml:space="preserve"> by </w:t>
+      </w:r>
+      <w:r>
+        <w:t>events and</w:t>
+      </w:r>
+      <w:r>
+        <w:t xml:space="preserve">   has a </w:t>
+      </w:r>
+      <w:r>
+        <w:t>somewhat publisher subscriber feel</w:t>
+      </w:r>
+      <w:r>
+        <w:t xml:space="preserve"> to </w:t>
+      </w:r>
+      <w:r>
+        <w:t>it in the</w:t>
+      </w:r>
+      <w:r>
+        <w:t xml:space="preserve"> way </w:t>
+      </w:r>
+      <w:r>
+        <w:t>the changes</w:t>
+      </w:r>
+      <w:r>
+        <w:t xml:space="preserve"> </w:t>
+      </w:r>
+      <w:r>
+        <w:t>manifest in</w:t>
+      </w:r>
+      <w:r>
+        <w:t xml:space="preserve"> the </w:t>
+      </w:r>
+      <w:r>
+        <w:t>system</w:t>
+      </w:r>
+      <w:r>
+        <w:t>.</w:t>
       </w:r>
     </w:p>
     <w:p>
       <w:pPr>
-        <w:rPr>
-          <w:sz w:val="28"/>
-          <w:szCs w:val="28"/>
-        </w:rPr>
-      </w:pPr>
-      <w:bookmarkStart w:id="7" w:name="_GoBack"/>
+        <w:ind w:firstLine="720"/>
+      </w:pPr>
+      <w:r>
+        <w:t>There are two</w:t>
+      </w:r>
+      <w:r>
+        <w:t xml:space="preserve"> </w:t>
+      </w:r>
+      <w:r>
+        <w:t>basic models</w:t>
+      </w:r>
+      <w:r>
+        <w:t xml:space="preserve"> of the </w:t>
+      </w:r>
+      <w:r>
+        <w:t>observer pattern</w:t>
+      </w:r>
+      <w:r>
+        <w:t xml:space="preserve">. The   first is the </w:t>
+      </w:r>
+      <w:r>
+        <w:t>push model I</w:t>
+      </w:r>
+      <w:r>
+        <w:t xml:space="preserve"> implemented this   as a first step in the practical.   The   idea is that the person   pushes   the changed </w:t>
+      </w:r>
+      <w:r>
+        <w:t>information to</w:t>
+      </w:r>
+      <w:r>
+        <w:t xml:space="preserve"> the </w:t>
+      </w:r>
+      <w:r>
+        <w:t>observers</w:t>
+      </w:r>
+      <w:r>
+        <w:t xml:space="preserve"> list</w:t>
+      </w:r>
+      <w:r>
+        <w:t xml:space="preserve">.  </w:t>
+      </w:r>
+      <w:r>
+        <w:t>However, sending</w:t>
+      </w:r>
+      <w:r>
+        <w:t xml:space="preserve"> all the changed   information    may not be a </w:t>
+      </w:r>
+      <w:r>
+        <w:t>good solution</w:t>
+      </w:r>
+      <w:r>
+        <w:t xml:space="preserve">   as   I </w:t>
+      </w:r>
+      <w:r>
+        <w:t>suppose some</w:t>
+      </w:r>
+      <w:r>
+        <w:t xml:space="preserve"> of the </w:t>
+      </w:r>
+      <w:r>
+        <w:t>observers may</w:t>
+      </w:r>
+      <w:r>
+        <w:t xml:space="preserve"> not be affected by the change.    Afterward    I then change the code to   implement the pull </w:t>
+      </w:r>
+      <w:r>
+        <w:t>model,</w:t>
+      </w:r>
+      <w:r>
+        <w:t xml:space="preserve"> personally I found the pull model   more intuitive and easier to </w:t>
+      </w:r>
+      <w:r>
+        <w:t>implement even</w:t>
+      </w:r>
+      <w:r>
+        <w:t xml:space="preserve"> though the push model </w:t>
+      </w:r>
+      <w:r>
+        <w:t>is theoretically</w:t>
+      </w:r>
+      <w:r>
+        <w:t xml:space="preserve"> </w:t>
+      </w:r>
+      <w:r>
+        <w:t>the simplest method</w:t>
+      </w:r>
+      <w:r>
+        <w:t xml:space="preserve">. In </w:t>
+      </w:r>
+      <w:r>
+        <w:t>comparison</w:t>
+      </w:r>
+      <w:r>
+        <w:t xml:space="preserve"> the pull method   </w:t>
+      </w:r>
+      <w:r>
+        <w:t>tells the</w:t>
+      </w:r>
+      <w:r>
+        <w:t xml:space="preserve"> observers list   a change has occurred. It is then </w:t>
+      </w:r>
+      <w:r>
+        <w:t xml:space="preserve">  up </w:t>
+      </w:r>
+      <w:r>
+        <w:t>to the</w:t>
+      </w:r>
+      <w:r>
+        <w:t xml:space="preserve"> observers to then </w:t>
+      </w:r>
+      <w:r>
+        <w:t>ask what has</w:t>
+      </w:r>
+      <w:r>
+        <w:t xml:space="preserve"> changed </w:t>
+      </w:r>
+      <w:r>
+        <w:t>within the</w:t>
+      </w:r>
+      <w:r>
+        <w:t xml:space="preserve"> system and update   the changes as needed.</w:t>
+      </w:r>
+    </w:p>
+    <w:p>
+      <w:pPr>
+        <w:ind w:firstLine="720"/>
+      </w:pPr>
+      <w:r>
+        <w:t>There are</w:t>
+      </w:r>
+      <w:r>
+        <w:t xml:space="preserve"> a few matters to </w:t>
+      </w:r>
+      <w:r>
+        <w:t>consider when</w:t>
+      </w:r>
+      <w:r>
+        <w:t xml:space="preserve"> implementing this pattern </w:t>
+      </w:r>
+      <w:r>
+        <w:t xml:space="preserve">  </w:t>
+      </w:r>
+      <w:r>
+        <w:t>first we</w:t>
+      </w:r>
+      <w:r>
+        <w:t xml:space="preserve"> need a way to   have a </w:t>
+      </w:r>
+      <w:r>
+        <w:t>map of</w:t>
+      </w:r>
+      <w:r>
+        <w:t xml:space="preserve"> </w:t>
+      </w:r>
+      <w:r>
+        <w:t>the interactions</w:t>
+      </w:r>
+      <w:r>
+        <w:t xml:space="preserve">   between </w:t>
+      </w:r>
+      <w:r>
+        <w:t xml:space="preserve">subject -&gt; </w:t>
+      </w:r>
+      <w:r>
+        <w:t>observers we</w:t>
+      </w:r>
+      <w:r>
+        <w:t xml:space="preserve"> can do this by creating a </w:t>
+      </w:r>
+      <w:r>
+        <w:t>list of</w:t>
+      </w:r>
+      <w:r>
+        <w:t xml:space="preserve"> observers in </w:t>
+      </w:r>
+      <w:r>
+        <w:t>the Alarm Clock</w:t>
+      </w:r>
+      <w:r>
+        <w:t xml:space="preserve"> class. This </w:t>
+      </w:r>
+      <w:r>
+        <w:t>holds</w:t>
+      </w:r>
+      <w:r>
+        <w:t xml:space="preserve"> a </w:t>
+      </w:r>
+      <w:r>
+        <w:t>reference to</w:t>
+      </w:r>
+      <w:r>
+        <w:t xml:space="preserve"> all the </w:t>
+      </w:r>
+      <w:r>
+        <w:t>observer</w:t>
+      </w:r>
+      <w:r>
+        <w:t xml:space="preserve"> objects </w:t>
+      </w:r>
+      <w:r>
+        <w:t>that will</w:t>
+      </w:r>
+      <w:r>
+        <w:t xml:space="preserve"> need to be </w:t>
+      </w:r>
+      <w:r>
+        <w:t>updated.</w:t>
+      </w:r>
+      <w:r>
+        <w:t xml:space="preserve">  We need to also ensure that   </w:t>
+      </w:r>
+      <w:r>
+        <w:t>the observers</w:t>
+      </w:r>
+      <w:r>
+        <w:t xml:space="preserve"> </w:t>
+      </w:r>
+      <w:r>
+        <w:t>are correctly detached</w:t>
+      </w:r>
+      <w:r>
+        <w:t xml:space="preserve"> </w:t>
+      </w:r>
+      <w:r>
+        <w:t>from the</w:t>
+      </w:r>
+      <w:r>
+        <w:t xml:space="preserve"> </w:t>
+      </w:r>
+      <w:r>
+        <w:t>subject to</w:t>
+      </w:r>
+      <w:r>
+        <w:t xml:space="preserve"> ensure    that the observer    can be collected by the </w:t>
+      </w:r>
+      <w:r>
+        <w:t>garbage</w:t>
+      </w:r>
+      <w:r>
+        <w:t xml:space="preserve"> collection   when </w:t>
+      </w:r>
+      <w:r>
+        <w:t>not</w:t>
+      </w:r>
+      <w:r>
+        <w:t xml:space="preserve"> needed anymore. It is possible to   observer </w:t>
+      </w:r>
+      <w:r>
+        <w:t>multiple subjects</w:t>
+      </w:r>
+      <w:r>
+        <w:t xml:space="preserve"> in </w:t>
+      </w:r>
+      <w:r>
+        <w:t>this case the</w:t>
+      </w:r>
+      <w:r>
+        <w:t xml:space="preserve"> observer needs to   </w:t>
+      </w:r>
+      <w:r>
+        <w:t>know where</w:t>
+      </w:r>
+      <w:r>
+        <w:t xml:space="preserve"> the update is coming </w:t>
+      </w:r>
+      <w:r>
+        <w:t>from,</w:t>
+      </w:r>
+      <w:r>
+        <w:t xml:space="preserve"> a way </w:t>
+      </w:r>
+      <w:r>
+        <w:t>that we</w:t>
+      </w:r>
+      <w:r>
+        <w:t xml:space="preserve"> can achieve </w:t>
+      </w:r>
+      <w:r>
+        <w:t>this is</w:t>
+      </w:r>
+      <w:r>
+        <w:t xml:space="preserve"> to pass a </w:t>
+      </w:r>
+      <w:r>
+        <w:t>refence to</w:t>
+      </w:r>
+      <w:r>
+        <w:t xml:space="preserve"> itself with the update message.</w:t>
+      </w:r>
+      <w:r>
+        <w:t xml:space="preserve"> Message delivery is not ensured by this pattern. </w:t>
+      </w:r>
+      <w:r>
+        <w:t xml:space="preserve"> The observer </w:t>
+      </w:r>
+      <w:r>
+        <w:t>pattern plays</w:t>
+      </w:r>
+      <w:r>
+        <w:t xml:space="preserve"> a key role in the model </w:t>
+      </w:r>
+      <w:r>
+        <w:t>view controller</w:t>
+      </w:r>
+      <w:r>
+        <w:t xml:space="preserve"> pattern   </w:t>
+      </w:r>
+      <w:r>
+        <w:t>which is</w:t>
+      </w:r>
+      <w:r>
+        <w:t xml:space="preserve"> utilized in many </w:t>
+      </w:r>
+      <w:r>
+        <w:t>GUI based designs.  Subsequently, it is a key architectural</w:t>
+      </w:r>
+      <w:r>
+        <w:t xml:space="preserve"> </w:t>
+      </w:r>
+      <w:r>
+        <w:t>pattern utilized in</w:t>
+      </w:r>
+      <w:r>
+        <w:t xml:space="preserve"> </w:t>
+      </w:r>
+      <w:r>
+        <w:t>many systems</w:t>
+      </w:r>
+      <w:r>
+        <w:t xml:space="preserve"> and libraries</w:t>
+      </w:r>
+      <w:r>
+        <w:t>.</w:t>
+      </w:r>
       <w:bookmarkEnd w:id="0"/>
       <w:bookmarkEnd w:id="1"/>
       <w:bookmarkEnd w:id="2"/>
-      <w:bookmarkEnd w:id="6"/>
       <w:bookmarkEnd w:id="7"/>
     </w:p>
     <w:sectPr>
@@ -155,10 +768,7 @@
       <w:pStyle w:val="Header"/>
     </w:pPr>
     <w:r>
-      <w:t>14708689- Orla_Cullen_A</w:t>
-    </w:r>
-    <w:r>
-      <w:t>6</w:t>
+      <w:t>14708689- Orla_Cullen_A6</w:t>
     </w:r>
   </w:p>
 </w:hdr>
@@ -2422,6 +3032,14 @@
   <w:style w:type="paragraph" w:default="1" w:styleId="Normal">
     <w:name w:val="Normal"/>
     <w:qFormat/>
+    <w:rsid w:val="00726EE3"/>
+    <w:pPr>
+      <w:spacing w:line="276" w:lineRule="auto"/>
+      <w:jc w:val="both"/>
+    </w:pPr>
+    <w:rPr>
+      <w:sz w:val="24"/>
+    </w:rPr>
   </w:style>
   <w:style w:type="paragraph" w:styleId="Heading1">
     <w:name w:val="heading 1"/>
@@ -2824,7 +3442,6 @@
     </w:pPr>
     <w:rPr>
       <w:rFonts w:ascii="Times New Roman" w:eastAsia="Times New Roman" w:hAnsi="Times New Roman" w:cs="Times New Roman"/>
-      <w:sz w:val="24"/>
       <w:szCs w:val="24"/>
       <w:lang w:eastAsia="en-IE"/>
     </w:rPr>
@@ -2853,7 +3470,6 @@
     </w:pPr>
     <w:rPr>
       <w:rFonts w:ascii="Times New Roman" w:eastAsia="Times New Roman" w:hAnsi="Times New Roman" w:cs="Times New Roman"/>
-      <w:sz w:val="24"/>
       <w:szCs w:val="24"/>
       <w:lang w:eastAsia="en-IE"/>
     </w:rPr>
@@ -2993,6 +3609,19 @@
       <w:color w:val="272727" w:themeColor="text1" w:themeTint="D8"/>
       <w:sz w:val="21"/>
       <w:szCs w:val="21"/>
+    </w:rPr>
+  </w:style>
+  <w:style w:type="paragraph" w:styleId="NoSpacing">
+    <w:name w:val="No Spacing"/>
+    <w:uiPriority w:val="1"/>
+    <w:qFormat/>
+    <w:rsid w:val="00BF4830"/>
+    <w:pPr>
+      <w:spacing w:after="0" w:line="240" w:lineRule="auto"/>
+      <w:jc w:val="both"/>
+    </w:pPr>
+    <w:rPr>
+      <w:sz w:val="24"/>
     </w:rPr>
   </w:style>
 </w:styles>
@@ -3298,7 +3927,7 @@
 </file>
 
 <file path=customXml/itemProps1.xml><?xml version="1.0" encoding="utf-8"?>
-<ds:datastoreItem xmlns:ds="http://schemas.openxmlformats.org/officeDocument/2006/customXml" ds:itemID="{9DADA263-8B43-407D-B796-35F127AB436B}">
+<ds:datastoreItem xmlns:ds="http://schemas.openxmlformats.org/officeDocument/2006/customXml" ds:itemID="{112A3D9C-FE64-4B37-961F-EA60AEB35169}">
   <ds:schemaRefs>
     <ds:schemaRef ds:uri="http://schemas.openxmlformats.org/officeDocument/2006/bibliography"/>
   </ds:schemaRefs>

</xml_diff>